<commit_message>
Adding paper and updated pedagogic contract
</commit_message>
<xml_diff>
--- a/docs/contract/PedagogicContract_AI-MEI.docx
+++ b/docs/contract/PedagogicContract_AI-MEI.docx
@@ -1346,6 +1346,22 @@
                 <w:b/>
                 <w:szCs w:val="22"/>
               </w:rPr>
+              <w:t>01</w:t>
+            </w:r>
+            <w:r>
+              <w:rPr>
+                <w:rFonts w:cs="ArialMT;Arial" w:ascii="ArialMT;Arial" w:hAnsi="ArialMT;Arial"/>
+                <w:b/>
+                <w:szCs w:val="22"/>
+              </w:rPr>
+              <w:t>-1</w:t>
+            </w:r>
+            <w:r>
+              <w:rPr>
+                <w:rFonts w:cs="ArialMT;Arial" w:ascii="ArialMT;Arial" w:hAnsi="ArialMT;Arial"/>
+                <w:b/>
+                <w:szCs w:val="22"/>
+              </w:rPr>
               <w:t>1</w:t>
             </w:r>
             <w:r>
@@ -1354,15 +1370,7 @@
                 <w:b/>
                 <w:szCs w:val="22"/>
               </w:rPr>
-              <w:t>3</w:t>
-            </w:r>
-            <w:r>
-              <w:rPr>
-                <w:rFonts w:cs="ArialMT;Arial" w:ascii="ArialMT;Arial" w:hAnsi="ArialMT;Arial"/>
-                <w:b/>
-                <w:szCs w:val="22"/>
-              </w:rPr>
-              <w:t>-10-2021</w:t>
+              <w:t>-2021</w:t>
             </w:r>
           </w:p>
         </w:tc>
@@ -1502,7 +1510,34 @@
                 <w:szCs w:val="22"/>
                 <w:lang w:val="pt-PT"/>
               </w:rPr>
-              <w:t>18-10-2021</w:t>
+              <w:t>14</w:t>
+            </w:r>
+            <w:r>
+              <w:rPr>
+                <w:rFonts w:cs="ArialMT;Arial" w:ascii="ArialMT;Arial" w:hAnsi="ArialMT;Arial"/>
+                <w:b/>
+                <w:szCs w:val="22"/>
+                <w:lang w:val="pt-PT"/>
+              </w:rPr>
+              <w:t>-1</w:t>
+            </w:r>
+            <w:r>
+              <w:rPr>
+                <w:rFonts w:cs="ArialMT;Arial" w:ascii="ArialMT;Arial" w:hAnsi="ArialMT;Arial"/>
+                <w:b/>
+                <w:szCs w:val="22"/>
+                <w:lang w:val="pt-PT"/>
+              </w:rPr>
+              <w:t>1</w:t>
+            </w:r>
+            <w:r>
+              <w:rPr>
+                <w:rFonts w:cs="ArialMT;Arial" w:ascii="ArialMT;Arial" w:hAnsi="ArialMT;Arial"/>
+                <w:b/>
+                <w:szCs w:val="22"/>
+                <w:lang w:val="pt-PT"/>
+              </w:rPr>
+              <w:t>-2021</w:t>
             </w:r>
           </w:p>
         </w:tc>
@@ -1646,7 +1681,25 @@
                 <w:szCs w:val="22"/>
                 <w:lang w:val="pt-PT"/>
               </w:rPr>
-              <w:t>15-11-2021</w:t>
+              <w:t>1</w:t>
+            </w:r>
+            <w:r>
+              <w:rPr>
+                <w:rFonts w:cs="ArialMT;Arial" w:ascii="ArialMT;Arial" w:hAnsi="ArialMT;Arial"/>
+                <w:b/>
+                <w:szCs w:val="22"/>
+                <w:lang w:val="pt-PT"/>
+              </w:rPr>
+              <w:t>6</w:t>
+            </w:r>
+            <w:r>
+              <w:rPr>
+                <w:rFonts w:cs="ArialMT;Arial" w:ascii="ArialMT;Arial" w:hAnsi="ArialMT;Arial"/>
+                <w:b/>
+                <w:szCs w:val="22"/>
+                <w:lang w:val="pt-PT"/>
+              </w:rPr>
+              <w:t>-11-2021</w:t>
             </w:r>
           </w:p>
         </w:tc>
@@ -1786,7 +1839,34 @@
                 <w:szCs w:val="22"/>
                 <w:lang w:val="pt-PT"/>
               </w:rPr>
-              <w:t>29-11-2021</w:t>
+              <w:t>05</w:t>
+            </w:r>
+            <w:r>
+              <w:rPr>
+                <w:rFonts w:cs="ArialMT;Arial" w:ascii="ArialMT;Arial" w:hAnsi="ArialMT;Arial"/>
+                <w:b/>
+                <w:szCs w:val="22"/>
+                <w:lang w:val="pt-PT"/>
+              </w:rPr>
+              <w:t>-1</w:t>
+            </w:r>
+            <w:r>
+              <w:rPr>
+                <w:rFonts w:cs="ArialMT;Arial" w:ascii="ArialMT;Arial" w:hAnsi="ArialMT;Arial"/>
+                <w:b/>
+                <w:szCs w:val="22"/>
+                <w:lang w:val="pt-PT"/>
+              </w:rPr>
+              <w:t>2</w:t>
+            </w:r>
+            <w:r>
+              <w:rPr>
+                <w:rFonts w:cs="ArialMT;Arial" w:ascii="ArialMT;Arial" w:hAnsi="ArialMT;Arial"/>
+                <w:b/>
+                <w:szCs w:val="22"/>
+                <w:lang w:val="pt-PT"/>
+              </w:rPr>
+              <w:t>-2021</w:t>
             </w:r>
           </w:p>
         </w:tc>
@@ -1922,7 +2002,15 @@
                 <w:b/>
                 <w:szCs w:val="22"/>
               </w:rPr>
-              <w:t>06-12-2021</w:t>
+              <w:t>17</w:t>
+            </w:r>
+            <w:r>
+              <w:rPr>
+                <w:rFonts w:cs="ArialMT;Arial" w:ascii="ArialMT;Arial" w:hAnsi="ArialMT;Arial"/>
+                <w:b/>
+                <w:szCs w:val="22"/>
+              </w:rPr>
+              <w:t>-12-2021</w:t>
             </w:r>
           </w:p>
         </w:tc>

</xml_diff>